<commit_message>
upload file into cloud
</commit_message>
<xml_diff>
--- a/Skill Test Trainer.docx
+++ b/Skill Test Trainer.docx
@@ -3,10 +3,59 @@
 <w:document xmlns:wpc="http://schemas.microsoft.com/office/word/2010/wordprocessingCanvas" xmlns:cx="http://schemas.microsoft.com/office/drawing/2014/chartex" xmlns:cx1="http://schemas.microsoft.com/office/drawing/2015/9/8/chartex" xmlns:cx2="http://schemas.microsoft.com/office/drawing/2015/10/21/chartex" xmlns:cx3="http://schemas.microsoft.com/office/drawing/2016/5/9/chartex" xmlns:cx4="http://schemas.microsoft.com/office/drawing/2016/5/10/chartex" xmlns:cx5="http://schemas.microsoft.com/office/drawing/2016/5/11/chartex" xmlns:cx6="http://schemas.microsoft.com/office/drawing/2016/5/12/chartex" xmlns:cx7="http://schemas.microsoft.com/office/drawing/2016/5/13/chartex" xmlns:cx8="http://schemas.microsoft.com/office/drawing/2016/5/14/chartex" xmlns:mc="http://schemas.openxmlformats.org/markup-compatibility/2006" xmlns:aink="http://schemas.microsoft.com/office/drawing/2016/ink" xmlns:am3d="http://schemas.microsoft.com/office/drawing/2017/model3d" xmlns:o="urn:schemas-microsoft-com:office:office" xmlns:r="http://schemas.openxmlformats.org/officeDocument/2006/relationships" xmlns:m="http://schemas.openxmlformats.org/officeDocument/2006/math" xmlns:v="urn:schemas-microsoft-com:vml" xmlns:wp14="http://schemas.microsoft.com/office/word/2010/wordprocessingDrawing" xmlns:wp="http://schemas.openxmlformats.org/drawingml/2006/wordprocessingDrawing" xmlns:w10="urn:schemas-microsoft-com:office:word" xmlns:w="http://schemas.openxmlformats.org/wordprocessingml/2006/main" xmlns:w14="http://schemas.microsoft.com/office/word/2010/wordml" xmlns:w15="http://schemas.microsoft.com/office/word/2012/wordml" xmlns:w16cex="http://schemas.microsoft.com/office/word/2018/wordml/cex" xmlns:w16cid="http://schemas.microsoft.com/office/word/2016/wordml/cid" xmlns:w16="http://schemas.microsoft.com/office/word/2018/wordml" xmlns:w16se="http://schemas.microsoft.com/office/word/2015/wordml/symex" xmlns:wpg="http://schemas.microsoft.com/office/word/2010/wordprocessingGroup" xmlns:wpi="http://schemas.microsoft.com/office/word/2010/wordprocessingInk" xmlns:wne="http://schemas.microsoft.com/office/word/2006/wordml" xmlns:wps="http://schemas.microsoft.com/office/word/2010/wordprocessingShape" mc:Ignorable="w14 w15 w16se w16cid w16 w16cex wp14">
   <w:body>
     <w:p>
+      <w:proofErr w:type="gramStart"/>
+      <w:r>
+        <w:rPr>
+          <w:b/>
+          <w:bCs/>
+        </w:rPr>
+        <w:t>Database</w:t>
+      </w:r>
+      <w:r>
+        <w:t xml:space="preserve"> :</w:t>
+      </w:r>
+      <w:proofErr w:type="gramEnd"/>
+      <w:r>
+        <w:t xml:space="preserve"> </w:t>
+      </w:r>
+      <w:proofErr w:type="spellStart"/>
+      <w:r>
+        <w:t>test_skill</w:t>
+      </w:r>
+      <w:proofErr w:type="spellEnd"/>
+      <w:r>
+        <w:t>-test-trainer</w:t>
+      </w:r>
+    </w:p>
+    <w:p>
+      <w:proofErr w:type="gramStart"/>
+      <w:r>
+        <w:rPr>
+          <w:b/>
+          <w:bCs/>
+        </w:rPr>
+        <w:t>Cloud</w:t>
+      </w:r>
+      <w:r>
+        <w:t xml:space="preserve"> :</w:t>
+      </w:r>
+      <w:proofErr w:type="gramEnd"/>
+      <w:r>
+        <w:t xml:space="preserve"> </w:t>
+      </w:r>
+      <w:r>
+        <w:t>cloudinary.com</w:t>
+      </w:r>
+      <w:r>
+        <w:br w:type="page"/>
+      </w:r>
+    </w:p>
+    <w:p>
       <w:r>
         <w:rPr>
           <w:noProof/>
         </w:rPr>
+        <w:lastRenderedPageBreak/>
         <w:drawing>
           <wp:inline distT="0" distB="0" distL="0" distR="0" wp14:anchorId="326663D2" wp14:editId="2278224A">
             <wp:extent cx="8229600" cy="4629150"/>
@@ -59,8 +108,21 @@
     </w:p>
     <w:p>
       <w:r>
-        <w:t>Trial ketika booking sukses</w:t>
-      </w:r>
+        <w:t xml:space="preserve">Trial </w:t>
+      </w:r>
+      <w:proofErr w:type="spellStart"/>
+      <w:r>
+        <w:t>ketika</w:t>
+      </w:r>
+      <w:proofErr w:type="spellEnd"/>
+      <w:r>
+        <w:t xml:space="preserve"> booking </w:t>
+      </w:r>
+      <w:proofErr w:type="spellStart"/>
+      <w:r>
+        <w:t>sukses</w:t>
+      </w:r>
+      <w:proofErr w:type="spellEnd"/>
     </w:p>
     <w:p>
       <w:r>
@@ -120,10 +182,23 @@
     </w:p>
     <w:p>
       <w:r>
-        <w:t>Trial ketika booking</w:t>
-      </w:r>
-      <w:r>
-        <w:t xml:space="preserve"> gagal (over capacity)</w:t>
+        <w:t xml:space="preserve">Trial </w:t>
+      </w:r>
+      <w:proofErr w:type="spellStart"/>
+      <w:r>
+        <w:t>ketika</w:t>
+      </w:r>
+      <w:proofErr w:type="spellEnd"/>
+      <w:r>
+        <w:t xml:space="preserve"> booking </w:t>
+      </w:r>
+      <w:proofErr w:type="spellStart"/>
+      <w:r>
+        <w:t>gagal</w:t>
+      </w:r>
+      <w:proofErr w:type="spellEnd"/>
+      <w:r>
+        <w:t xml:space="preserve"> (over capacity)</w:t>
       </w:r>
     </w:p>
     <w:p>
@@ -184,10 +259,15 @@
     </w:p>
     <w:p>
       <w:r>
-        <w:t xml:space="preserve">Trial ketika </w:t>
-      </w:r>
-      <w:r>
-        <w:t>login</w:t>
+        <w:t xml:space="preserve">Trial </w:t>
+      </w:r>
+      <w:proofErr w:type="spellStart"/>
+      <w:r>
+        <w:t>ketika</w:t>
+      </w:r>
+      <w:proofErr w:type="spellEnd"/>
+      <w:r>
+        <w:t xml:space="preserve"> login</w:t>
       </w:r>
     </w:p>
     <w:p>
@@ -248,10 +328,15 @@
     </w:p>
     <w:p>
       <w:r>
-        <w:t xml:space="preserve">Trial ketika </w:t>
-      </w:r>
-      <w:r>
-        <w:t>register</w:t>
+        <w:t xml:space="preserve">Trial </w:t>
+      </w:r>
+      <w:proofErr w:type="spellStart"/>
+      <w:r>
+        <w:t>ketika</w:t>
+      </w:r>
+      <w:proofErr w:type="spellEnd"/>
+      <w:r>
+        <w:t xml:space="preserve"> register</w:t>
       </w:r>
     </w:p>
     <w:sectPr>

</xml_diff>